<commit_message>
change info profile: add some projects and skills
</commit_message>
<xml_diff>
--- a/Frolkov Dmitriy Victorovich.docx
+++ b/Frolkov Dmitriy Victorovich.docx
@@ -71,7 +71,7 @@
             <v:path o:extrusionok="f" gradientshapeok="t" o:connecttype="rect"/>
             <o:lock v:ext="edit" aspectratio="t"/>
           </v:shapetype>
-          <v:shape id="_x0000_i1026" type="#_x0000_t75" style="width:467.4pt;height:138.6pt">
+          <v:shape id="_x0000_i1026" type="#_x0000_t75" style="width:467.45pt;height:138.55pt">
             <v:imagedata r:id="rId5" o:title="Полина 0135аа"/>
           </v:shape>
         </w:pict>
@@ -349,7 +349,6 @@
           <w:rStyle w:val="a5"/>
           <w:color w:val="365F91" w:themeColor="accent1" w:themeShade="BF"/>
           <w:u w:val="none"/>
-          <w:lang w:val="en-US"/>
         </w:rPr>
       </w:pPr>
       <w:r>
@@ -382,6 +381,293 @@
             <w:u w:val="none"/>
           </w:rPr>
           <w:t>Ссылка (</w:t>
+        </w:r>
+        <w:r>
+          <w:rPr>
+            <w:rStyle w:val="a5"/>
+            <w:color w:val="365F91" w:themeColor="accent1" w:themeShade="BF"/>
+            <w:u w:val="none"/>
+            <w:lang w:val="en-US"/>
+          </w:rPr>
+          <w:t>click</w:t>
+        </w:r>
+        <w:r>
+          <w:rPr>
+            <w:rStyle w:val="a5"/>
+            <w:color w:val="365F91" w:themeColor="accent1" w:themeShade="BF"/>
+            <w:u w:val="none"/>
+          </w:rPr>
+          <w:t>)</w:t>
+        </w:r>
+      </w:hyperlink>
+    </w:p>
+    <w:p>
+      <w:pPr>
+        <w:rPr>
+          <w:rStyle w:val="a5"/>
+          <w:color w:val="365F91" w:themeColor="accent1" w:themeShade="BF"/>
+          <w:u w:val="none"/>
+        </w:rPr>
+      </w:pPr>
+      <w:r>
+        <w:rPr>
+          <w:b/>
+          <w:lang w:val="en-US"/>
+        </w:rPr>
+        <w:t>GitHub</w:t>
+      </w:r>
+      <w:r>
+        <w:rPr>
+          <w:b/>
+        </w:rPr>
+        <w:t xml:space="preserve"> </w:t>
+      </w:r>
+      <w:r>
+        <w:rPr>
+          <w:b/>
+        </w:rPr>
+        <w:t>проекты</w:t>
+      </w:r>
+      <w:r>
+        <w:rPr>
+          <w:b/>
+        </w:rPr>
+        <w:t>:</w:t>
+      </w:r>
+      <w:r>
+        <w:t xml:space="preserve"> </w:t>
+      </w:r>
+      <w:hyperlink r:id="rId9" w:history="1">
+        <w:r>
+          <w:rPr>
+            <w:rStyle w:val="a5"/>
+            <w:color w:val="365F91" w:themeColor="accent1" w:themeShade="BF"/>
+            <w:u w:val="none"/>
+          </w:rPr>
+          <w:t>Ссылка (</w:t>
+        </w:r>
+        <w:r>
+          <w:rPr>
+            <w:rStyle w:val="a5"/>
+            <w:color w:val="365F91" w:themeColor="accent1" w:themeShade="BF"/>
+            <w:u w:val="none"/>
+            <w:lang w:val="en-US"/>
+          </w:rPr>
+          <w:t>click</w:t>
+        </w:r>
+        <w:r>
+          <w:rPr>
+            <w:rStyle w:val="a5"/>
+            <w:color w:val="365F91" w:themeColor="accent1" w:themeShade="BF"/>
+            <w:u w:val="none"/>
+          </w:rPr>
+          <w:t>)</w:t>
+        </w:r>
+      </w:hyperlink>
+    </w:p>
+    <w:p>
+      <w:pPr>
+        <w:rPr>
+          <w:rStyle w:val="a5"/>
+          <w:color w:val="365F91" w:themeColor="accent1" w:themeShade="BF"/>
+          <w:u w:val="none"/>
+        </w:rPr>
+      </w:pPr>
+    </w:p>
+    <w:p>
+      <w:pPr>
+        <w:rPr>
+          <w:rStyle w:val="a5"/>
+          <w:color w:val="365F91" w:themeColor="accent1" w:themeShade="BF"/>
+          <w:u w:val="none"/>
+          <w:lang w:val="en-US"/>
+        </w:rPr>
+      </w:pPr>
+      <w:r>
+        <w:rPr>
+          <w:b/>
+        </w:rPr>
+        <w:t>Проект</w:t>
+      </w:r>
+      <w:r>
+        <w:rPr>
+          <w:b/>
+          <w:lang w:val="en-US"/>
+        </w:rPr>
+        <w:t xml:space="preserve"> </w:t>
+      </w:r>
+      <w:proofErr w:type="spellStart"/>
+      <w:r>
+        <w:rPr>
+          <w:b/>
+          <w:lang w:val="en-US"/>
+        </w:rPr>
+        <w:t>Marusay</w:t>
+      </w:r>
+      <w:proofErr w:type="spellEnd"/>
+      <w:r>
+        <w:rPr>
+          <w:b/>
+          <w:lang w:val="en-US"/>
+        </w:rPr>
+        <w:t xml:space="preserve"> (</w:t>
+      </w:r>
+      <w:r>
+        <w:rPr>
+          <w:b/>
+          <w:lang w:val="en-US"/>
+        </w:rPr>
+        <w:t>React</w:t>
+      </w:r>
+      <w:r>
+        <w:rPr>
+          <w:b/>
+          <w:lang w:val="en-US"/>
+        </w:rPr>
+        <w:t xml:space="preserve"> + </w:t>
+      </w:r>
+      <w:r>
+        <w:rPr>
+          <w:b/>
+          <w:lang w:val="en-US"/>
+        </w:rPr>
+        <w:t>TS</w:t>
+      </w:r>
+      <w:r>
+        <w:rPr>
+          <w:b/>
+          <w:lang w:val="en-US"/>
+        </w:rPr>
+        <w:t xml:space="preserve">): </w:t>
+      </w:r>
+      <w:hyperlink r:id="rId10" w:history="1">
+        <w:r>
+          <w:rPr>
+            <w:rStyle w:val="a5"/>
+            <w:color w:val="365F91" w:themeColor="accent1" w:themeShade="BF"/>
+            <w:u w:val="none"/>
+          </w:rPr>
+          <w:t>Ссылка</w:t>
+        </w:r>
+        <w:r>
+          <w:rPr>
+            <w:rStyle w:val="a5"/>
+            <w:color w:val="365F91" w:themeColor="accent1" w:themeShade="BF"/>
+            <w:u w:val="none"/>
+            <w:lang w:val="en-US"/>
+          </w:rPr>
+          <w:t xml:space="preserve"> (</w:t>
+        </w:r>
+        <w:r>
+          <w:rPr>
+            <w:rStyle w:val="a5"/>
+            <w:color w:val="365F91" w:themeColor="accent1" w:themeShade="BF"/>
+            <w:u w:val="none"/>
+            <w:lang w:val="en-US"/>
+          </w:rPr>
+          <w:t>click</w:t>
+        </w:r>
+        <w:r>
+          <w:rPr>
+            <w:rStyle w:val="a5"/>
+            <w:color w:val="365F91" w:themeColor="accent1" w:themeShade="BF"/>
+            <w:u w:val="none"/>
+            <w:lang w:val="en-US"/>
+          </w:rPr>
+          <w:t>)</w:t>
+        </w:r>
+      </w:hyperlink>
+    </w:p>
+    <w:p>
+      <w:pPr>
+        <w:rPr>
+          <w:rStyle w:val="a5"/>
+          <w:color w:val="365F91" w:themeColor="accent1" w:themeShade="BF"/>
+          <w:u w:val="none"/>
+          <w:lang w:val="en-US"/>
+        </w:rPr>
+      </w:pPr>
+      <w:r>
+        <w:rPr>
+          <w:b/>
+        </w:rPr>
+        <w:t>Проект</w:t>
+      </w:r>
+      <w:r>
+        <w:rPr>
+          <w:b/>
+          <w:lang w:val="en-US"/>
+        </w:rPr>
+        <w:t xml:space="preserve"> </w:t>
+      </w:r>
+      <w:r>
+        <w:rPr>
+          <w:b/>
+          <w:lang w:val="en-US"/>
+        </w:rPr>
+        <w:t>Travel</w:t>
+      </w:r>
+      <w:r>
+        <w:rPr>
+          <w:b/>
+          <w:lang w:val="en-US"/>
+        </w:rPr>
+        <w:t xml:space="preserve"> (</w:t>
+      </w:r>
+      <w:r>
+        <w:rPr>
+          <w:b/>
+          <w:lang w:val="en-US"/>
+        </w:rPr>
+        <w:t>React</w:t>
+      </w:r>
+      <w:r>
+        <w:rPr>
+          <w:b/>
+          <w:lang w:val="en-US"/>
+        </w:rPr>
+        <w:t xml:space="preserve"> + </w:t>
+      </w:r>
+      <w:r>
+        <w:rPr>
+          <w:b/>
+          <w:lang w:val="en-US"/>
+        </w:rPr>
+        <w:t>TS</w:t>
+      </w:r>
+      <w:r>
+        <w:rPr>
+          <w:b/>
+          <w:lang w:val="en-US"/>
+        </w:rPr>
+        <w:t xml:space="preserve">): </w:t>
+      </w:r>
+      <w:hyperlink r:id="rId11" w:history="1">
+        <w:r>
+          <w:rPr>
+            <w:rStyle w:val="a5"/>
+            <w:color w:val="365F91" w:themeColor="accent1" w:themeShade="BF"/>
+            <w:u w:val="none"/>
+          </w:rPr>
+          <w:t>Ссылка</w:t>
+        </w:r>
+        <w:r>
+          <w:rPr>
+            <w:rStyle w:val="a5"/>
+            <w:color w:val="365F91" w:themeColor="accent1" w:themeShade="BF"/>
+            <w:u w:val="none"/>
+            <w:lang w:val="en-US"/>
+          </w:rPr>
+          <w:t xml:space="preserve"> (</w:t>
+        </w:r>
+        <w:r>
+          <w:rPr>
+            <w:rStyle w:val="a5"/>
+            <w:color w:val="365F91" w:themeColor="accent1" w:themeShade="BF"/>
+            <w:u w:val="none"/>
+            <w:lang w:val="en-US"/>
+          </w:rPr>
+          <w:t>cli</w:t>
         </w:r>
         <w:r>
           <w:rPr>
@@ -399,7 +685,7 @@
             <w:u w:val="none"/>
             <w:lang w:val="en-US"/>
           </w:rPr>
-          <w:t>l</w:t>
+          <w:t>k</w:t>
         </w:r>
         <w:r>
           <w:rPr>
@@ -408,7 +694,86 @@
             <w:u w:val="none"/>
             <w:lang w:val="en-US"/>
           </w:rPr>
-          <w:t>i</w:t>
+          <w:t>)</w:t>
+        </w:r>
+      </w:hyperlink>
+    </w:p>
+    <w:p>
+      <w:pPr>
+        <w:rPr>
+          <w:rStyle w:val="a5"/>
+          <w:color w:val="365F91" w:themeColor="accent1" w:themeShade="BF"/>
+          <w:u w:val="none"/>
+          <w:lang w:val="en-US"/>
+        </w:rPr>
+      </w:pPr>
+      <w:bookmarkStart w:id="0" w:name="_GoBack"/>
+      <w:bookmarkEnd w:id="0"/>
+    </w:p>
+    <w:p>
+      <w:pPr>
+        <w:rPr>
+          <w:rStyle w:val="a5"/>
+          <w:color w:val="365F91" w:themeColor="accent1" w:themeShade="BF"/>
+          <w:u w:val="none"/>
+          <w:lang w:val="en-US"/>
+        </w:rPr>
+      </w:pPr>
+      <w:r>
+        <w:rPr>
+          <w:b/>
+        </w:rPr>
+        <w:t>Проект</w:t>
+      </w:r>
+      <w:r>
+        <w:rPr>
+          <w:b/>
+          <w:lang w:val="en-US"/>
+        </w:rPr>
+        <w:t xml:space="preserve"> </w:t>
+      </w:r>
+      <w:r>
+        <w:rPr>
+          <w:b/>
+          <w:lang w:val="en-US"/>
+        </w:rPr>
+        <w:t>Notes</w:t>
+      </w:r>
+      <w:r>
+        <w:rPr>
+          <w:b/>
+          <w:lang w:val="en-US"/>
+        </w:rPr>
+        <w:t xml:space="preserve"> (</w:t>
+      </w:r>
+      <w:r>
+        <w:rPr>
+          <w:b/>
+          <w:lang w:val="en-US"/>
+        </w:rPr>
+        <w:t xml:space="preserve">Node.js + express.js + </w:t>
+      </w:r>
+      <w:r>
+        <w:rPr>
+          <w:b/>
+          <w:lang w:val="en-US"/>
+        </w:rPr>
+        <w:t>PostgreSQL):</w:t>
+      </w:r>
+      <w:r>
+        <w:rPr>
+          <w:lang w:val="en-US"/>
+        </w:rPr>
+        <w:t xml:space="preserve"> </w:t>
+      </w:r>
+      <w:hyperlink r:id="rId12" w:history="1">
+        <w:r>
+          <w:rPr>
+            <w:rStyle w:val="a5"/>
+            <w:color w:val="365F91" w:themeColor="accent1" w:themeShade="BF"/>
+            <w:u w:val="none"/>
+          </w:rPr>
+          <w:t>Ссылка</w:t>
         </w:r>
         <w:r>
           <w:rPr>
@@ -417,7 +782,7 @@
             <w:u w:val="none"/>
             <w:lang w:val="en-US"/>
           </w:rPr>
-          <w:t>c</w:t>
+          <w:t xml:space="preserve"> (</w:t>
         </w:r>
         <w:r>
           <w:rPr>
@@ -426,66 +791,7 @@
             <w:u w:val="none"/>
             <w:lang w:val="en-US"/>
           </w:rPr>
-          <w:t>k)</w:t>
-        </w:r>
-      </w:hyperlink>
-    </w:p>
-    <w:p>
-      <w:pPr>
-        <w:rPr>
-          <w:rStyle w:val="a5"/>
-          <w:color w:val="365F91" w:themeColor="accent1" w:themeShade="BF"/>
-          <w:u w:val="none"/>
-        </w:rPr>
-      </w:pPr>
-      <w:r>
-        <w:rPr>
-          <w:b/>
-          <w:lang w:val="en-US"/>
-        </w:rPr>
-        <w:t>GitHub</w:t>
-      </w:r>
-      <w:r>
-        <w:rPr>
-          <w:b/>
-          <w:lang w:val="en-US"/>
-        </w:rPr>
-        <w:t xml:space="preserve"> </w:t>
-      </w:r>
-      <w:r>
-        <w:rPr>
-          <w:b/>
-        </w:rPr>
-        <w:t>проекты</w:t>
-      </w:r>
-      <w:r>
-        <w:rPr>
-          <w:b/>
-        </w:rPr>
-        <w:t>:</w:t>
-      </w:r>
-      <w:r>
-        <w:t xml:space="preserve"> </w:t>
-      </w:r>
-      <w:hyperlink r:id="rId9" w:history="1">
-        <w:r>
-          <w:rPr>
-            <w:rStyle w:val="a5"/>
-            <w:color w:val="365F91" w:themeColor="accent1" w:themeShade="BF"/>
-            <w:u w:val="none"/>
-          </w:rPr>
-          <w:t>Ссылка (</w:t>
-        </w:r>
-        <w:bookmarkStart w:id="0" w:name="_GoBack"/>
-        <w:bookmarkEnd w:id="0"/>
-        <w:r>
-          <w:rPr>
-            <w:rStyle w:val="a5"/>
-            <w:color w:val="365F91" w:themeColor="accent1" w:themeShade="BF"/>
-            <w:u w:val="none"/>
-            <w:lang w:val="en-US"/>
-          </w:rPr>
-          <w:t>c</w:t>
+          <w:t>click</w:t>
         </w:r>
         <w:r>
           <w:rPr>
@@ -494,7 +800,91 @@
             <w:u w:val="none"/>
             <w:lang w:val="en-US"/>
           </w:rPr>
-          <w:t>l</w:t>
+          <w:t>)</w:t>
+        </w:r>
+      </w:hyperlink>
+    </w:p>
+    <w:p>
+      <w:pPr>
+        <w:rPr>
+          <w:rStyle w:val="a5"/>
+          <w:color w:val="365F91" w:themeColor="accent1" w:themeShade="BF"/>
+          <w:u w:val="none"/>
+          <w:lang w:val="en-US"/>
+        </w:rPr>
+      </w:pPr>
+      <w:r>
+        <w:rPr>
+          <w:b/>
+        </w:rPr>
+        <w:t>Проект</w:t>
+      </w:r>
+      <w:r>
+        <w:rPr>
+          <w:b/>
+          <w:lang w:val="en-US"/>
+        </w:rPr>
+        <w:t xml:space="preserve"> </w:t>
+      </w:r>
+      <w:r>
+        <w:rPr>
+          <w:b/>
+          <w:lang w:val="en-US"/>
+        </w:rPr>
+        <w:t>Coin</w:t>
+      </w:r>
+      <w:r>
+        <w:rPr>
+          <w:b/>
+          <w:lang w:val="en-US"/>
+        </w:rPr>
+        <w:t xml:space="preserve"> (</w:t>
+      </w:r>
+      <w:r>
+        <w:rPr>
+          <w:b/>
+          <w:lang w:val="en-US"/>
+        </w:rPr>
+        <w:t xml:space="preserve">JavaScript </w:t>
+      </w:r>
+      <w:r>
+        <w:rPr>
+          <w:b/>
+          <w:lang w:val="en-US"/>
+        </w:rPr>
+        <w:t xml:space="preserve">(log: developer, pas: </w:t>
+      </w:r>
+      <w:proofErr w:type="spellStart"/>
+      <w:r>
+        <w:rPr>
+          <w:b/>
+          <w:lang w:val="en-US"/>
+        </w:rPr>
+        <w:t>frolkov</w:t>
+      </w:r>
+      <w:proofErr w:type="spellEnd"/>
+      <w:r>
+        <w:rPr>
+          <w:b/>
+          <w:lang w:val="en-US"/>
+        </w:rPr>
+        <w:t>)</w:t>
+      </w:r>
+      <w:r>
+        <w:rPr>
+          <w:b/>
+          <w:lang w:val="en-US"/>
+        </w:rPr>
+        <w:t xml:space="preserve">): </w:t>
+      </w:r>
+      <w:hyperlink r:id="rId13" w:history="1">
+        <w:r>
+          <w:rPr>
+            <w:rStyle w:val="a5"/>
+            <w:color w:val="365F91" w:themeColor="accent1" w:themeShade="BF"/>
+            <w:u w:val="none"/>
+          </w:rPr>
+          <w:t>Ссылка</w:t>
         </w:r>
         <w:r>
           <w:rPr>
@@ -503,13 +893,23 @@
             <w:u w:val="none"/>
             <w:lang w:val="en-US"/>
           </w:rPr>
-          <w:t>ick</w:t>
+          <w:t xml:space="preserve"> (</w:t>
         </w:r>
         <w:r>
           <w:rPr>
             <w:rStyle w:val="a5"/>
             <w:color w:val="365F91" w:themeColor="accent1" w:themeShade="BF"/>
             <w:u w:val="none"/>
+            <w:lang w:val="en-US"/>
+          </w:rPr>
+          <w:t>click</w:t>
+        </w:r>
+        <w:r>
+          <w:rPr>
+            <w:rStyle w:val="a5"/>
+            <w:color w:val="365F91" w:themeColor="accent1" w:themeShade="BF"/>
+            <w:u w:val="none"/>
+            <w:lang w:val="en-US"/>
           </w:rPr>
           <w:t>)</w:t>
         </w:r>
@@ -517,125 +917,99 @@
     </w:p>
     <w:p>
       <w:pPr>
-        <w:spacing w:before="360" w:after="360"/>
-        <w:rPr>
-          <w:b/>
-          <w:lang w:val="en-US"/>
-        </w:rPr>
-      </w:pPr>
-      <w:r>
-        <w:rPr>
-          <w:b/>
-        </w:rPr>
-        <w:t>Проект</w:t>
-      </w:r>
-      <w:r>
-        <w:rPr>
-          <w:b/>
-          <w:lang w:val="en-US"/>
-        </w:rPr>
-        <w:t xml:space="preserve"> </w:t>
-      </w:r>
-      <w:proofErr w:type="spellStart"/>
-      <w:r>
-        <w:rPr>
-          <w:b/>
-          <w:lang w:val="en-US"/>
-        </w:rPr>
-        <w:t>Marusay</w:t>
-      </w:r>
-      <w:proofErr w:type="spellEnd"/>
-      <w:r>
-        <w:rPr>
-          <w:b/>
-          <w:lang w:val="en-US"/>
-        </w:rPr>
-        <w:t xml:space="preserve"> (</w:t>
-      </w:r>
-      <w:r>
-        <w:rPr>
-          <w:b/>
-          <w:lang w:val="en-US"/>
-        </w:rPr>
-        <w:t>React</w:t>
-      </w:r>
-      <w:r>
-        <w:rPr>
-          <w:b/>
-          <w:lang w:val="en-US"/>
-        </w:rPr>
-        <w:t xml:space="preserve"> + </w:t>
-      </w:r>
-      <w:r>
-        <w:rPr>
-          <w:b/>
-          <w:lang w:val="en-US"/>
-        </w:rPr>
-        <w:t>TS</w:t>
-      </w:r>
-      <w:r>
-        <w:rPr>
-          <w:b/>
-          <w:lang w:val="en-US"/>
-        </w:rPr>
-        <w:t xml:space="preserve">): </w:t>
-      </w:r>
-      <w:r>
-        <w:fldChar w:fldCharType="begin"/>
-      </w:r>
-      <w:r>
-        <w:rPr>
-          <w:lang w:val="en-US"/>
-        </w:rPr>
-        <w:instrText xml:space="preserve"> HYPERLINK "https://marusya.netlify.app/" </w:instrText>
-      </w:r>
-      <w:r>
-        <w:fldChar w:fldCharType="separate"/>
-      </w:r>
-      <w:r>
         <w:rPr>
           <w:rStyle w:val="a5"/>
           <w:color w:val="365F91" w:themeColor="accent1" w:themeShade="BF"/>
           <w:u w:val="none"/>
-        </w:rPr>
-        <w:t>Ссылка</w:t>
-      </w:r>
-      <w:r>
-        <w:rPr>
-          <w:rStyle w:val="a5"/>
+          <w:lang w:val="en-US"/>
+        </w:rPr>
+      </w:pPr>
+      <w:r>
+        <w:rPr>
+          <w:b/>
+        </w:rPr>
+        <w:t>Проект</w:t>
+      </w:r>
+      <w:r>
+        <w:rPr>
+          <w:b/>
+          <w:lang w:val="en-US"/>
+        </w:rPr>
+        <w:t xml:space="preserve"> </w:t>
+      </w:r>
+      <w:r>
+        <w:rPr>
+          <w:b/>
+          <w:lang w:val="en-US"/>
+        </w:rPr>
+        <w:t>W-mark</w:t>
+      </w:r>
+      <w:r>
+        <w:rPr>
+          <w:b/>
+          <w:lang w:val="en-US"/>
+        </w:rPr>
+        <w:t xml:space="preserve"> (</w:t>
+      </w:r>
+      <w:r>
+        <w:rPr>
+          <w:b/>
+          <w:lang w:val="en-US"/>
+        </w:rPr>
+        <w:t>Page layout</w:t>
+      </w:r>
+      <w:r>
+        <w:rPr>
+          <w:b/>
+          <w:lang w:val="en-US"/>
+        </w:rPr>
+        <w:t xml:space="preserve">): </w:t>
+      </w:r>
+      <w:hyperlink r:id="rId14" w:history="1">
+        <w:r>
+          <w:rPr>
+            <w:rStyle w:val="a5"/>
+            <w:color w:val="365F91" w:themeColor="accent1" w:themeShade="BF"/>
+            <w:u w:val="none"/>
+          </w:rPr>
+          <w:t>Ссылка</w:t>
+        </w:r>
+        <w:r>
+          <w:rPr>
+            <w:rStyle w:val="a5"/>
+            <w:color w:val="365F91" w:themeColor="accent1" w:themeShade="BF"/>
+            <w:u w:val="none"/>
+            <w:lang w:val="en-US"/>
+          </w:rPr>
+          <w:t xml:space="preserve"> (</w:t>
+        </w:r>
+        <w:r>
+          <w:rPr>
+            <w:rStyle w:val="a5"/>
+            <w:color w:val="365F91" w:themeColor="accent1" w:themeShade="BF"/>
+            <w:u w:val="none"/>
+            <w:lang w:val="en-US"/>
+          </w:rPr>
+          <w:t>click</w:t>
+        </w:r>
+        <w:r>
+          <w:rPr>
+            <w:rStyle w:val="a5"/>
+            <w:color w:val="365F91" w:themeColor="accent1" w:themeShade="BF"/>
+            <w:u w:val="none"/>
+            <w:lang w:val="en-US"/>
+          </w:rPr>
+          <w:t>)</w:t>
+        </w:r>
+      </w:hyperlink>
+    </w:p>
+    <w:p>
+      <w:pPr>
+        <w:rPr>
           <w:color w:val="365F91" w:themeColor="accent1" w:themeShade="BF"/>
-          <w:u w:val="none"/>
-          <w:lang w:val="en-US"/>
-        </w:rPr>
-        <w:t xml:space="preserve"> (</w:t>
-      </w:r>
-      <w:r>
-        <w:rPr>
-          <w:rStyle w:val="a5"/>
-          <w:color w:val="365F91" w:themeColor="accent1" w:themeShade="BF"/>
-          <w:u w:val="none"/>
-          <w:lang w:val="en-US"/>
-        </w:rPr>
-        <w:t>click</w:t>
-      </w:r>
-      <w:r>
-        <w:rPr>
-          <w:rStyle w:val="a5"/>
-          <w:color w:val="365F91" w:themeColor="accent1" w:themeShade="BF"/>
-          <w:u w:val="none"/>
-          <w:lang w:val="en-US"/>
-        </w:rPr>
-        <w:t>)</w:t>
-      </w:r>
-      <w:r>
-        <w:rPr>
-          <w:rStyle w:val="a5"/>
-          <w:color w:val="365F91" w:themeColor="accent1" w:themeShade="BF"/>
-          <w:u w:val="none"/>
-          <w:lang w:val="en-US"/>
-        </w:rPr>
-        <w:fldChar w:fldCharType="end"/>
-      </w:r>
+          <w:lang w:val="en-US"/>
+        </w:rPr>
+      </w:pPr>
     </w:p>
     <w:p>
       <w:pPr>
@@ -746,6 +1120,7 @@
           <w:sz w:val="32"/>
           <w:szCs w:val="32"/>
         </w:rPr>
+        <w:lastRenderedPageBreak/>
         <w:t>Образование</w:t>
       </w:r>
     </w:p>
@@ -861,7 +1236,6 @@
           <w:sz w:val="21"/>
           <w:szCs w:val="21"/>
         </w:rPr>
-        <w:lastRenderedPageBreak/>
         <w:t>Дополнительное образование:</w:t>
       </w:r>
     </w:p>
@@ -2065,6 +2439,235 @@
         </w:rPr>
         <w:t>, Express.js</w:t>
       </w:r>
+      <w:r>
+        <w:rPr>
+          <w:rFonts w:ascii="Segoe UI" w:hAnsi="Segoe UI" w:cs="Segoe UI"/>
+          <w:sz w:val="21"/>
+          <w:szCs w:val="21"/>
+        </w:rPr>
+        <w:t xml:space="preserve">, </w:t>
+      </w:r>
+      <w:r>
+        <w:rPr>
+          <w:rFonts w:ascii="Segoe UI" w:hAnsi="Segoe UI" w:cs="Segoe UI"/>
+          <w:sz w:val="21"/>
+          <w:szCs w:val="21"/>
+          <w:lang w:val="en-US"/>
+        </w:rPr>
+        <w:t>SQL</w:t>
+      </w:r>
+      <w:r>
+        <w:rPr>
+          <w:rFonts w:ascii="Segoe UI" w:hAnsi="Segoe UI" w:cs="Segoe UI"/>
+          <w:sz w:val="21"/>
+          <w:szCs w:val="21"/>
+        </w:rPr>
+        <w:t xml:space="preserve">, </w:t>
+      </w:r>
+      <w:r>
+        <w:rPr>
+          <w:rFonts w:ascii="Segoe UI" w:hAnsi="Segoe UI" w:cs="Segoe UI"/>
+          <w:sz w:val="21"/>
+          <w:szCs w:val="21"/>
+          <w:lang w:val="en-US"/>
+        </w:rPr>
+        <w:t>Postman</w:t>
+      </w:r>
+      <w:r>
+        <w:rPr>
+          <w:rFonts w:ascii="Segoe UI" w:hAnsi="Segoe UI" w:cs="Segoe UI"/>
+          <w:sz w:val="21"/>
+          <w:szCs w:val="21"/>
+        </w:rPr>
+        <w:t xml:space="preserve">, </w:t>
+      </w:r>
+      <w:proofErr w:type="spellStart"/>
+      <w:r>
+        <w:rPr>
+          <w:rFonts w:ascii="Segoe UI" w:hAnsi="Segoe UI" w:cs="Segoe UI"/>
+          <w:sz w:val="21"/>
+          <w:szCs w:val="21"/>
+          <w:lang w:val="en-US"/>
+        </w:rPr>
+        <w:t>websocket</w:t>
+      </w:r>
+      <w:proofErr w:type="spellEnd"/>
+      <w:r>
+        <w:rPr>
+          <w:rFonts w:ascii="Segoe UI" w:hAnsi="Segoe UI" w:cs="Segoe UI"/>
+          <w:sz w:val="21"/>
+          <w:szCs w:val="21"/>
+        </w:rPr>
+        <w:t xml:space="preserve">, </w:t>
+      </w:r>
+      <w:proofErr w:type="spellStart"/>
+      <w:proofErr w:type="gramStart"/>
+      <w:r>
+        <w:rPr>
+          <w:rFonts w:ascii="Segoe UI" w:hAnsi="Segoe UI" w:cs="Segoe UI"/>
+          <w:sz w:val="21"/>
+          <w:szCs w:val="21"/>
+        </w:rPr>
+        <w:t>шаблонизаторы</w:t>
+      </w:r>
+      <w:proofErr w:type="spellEnd"/>
+      <w:r>
+        <w:rPr>
+          <w:rFonts w:ascii="Segoe UI" w:hAnsi="Segoe UI" w:cs="Segoe UI"/>
+          <w:sz w:val="21"/>
+          <w:szCs w:val="21"/>
+        </w:rPr>
+        <w:t xml:space="preserve"> </w:t>
+      </w:r>
+      <w:r>
+        <w:rPr>
+          <w:rFonts w:ascii="Segoe UI" w:hAnsi="Segoe UI" w:cs="Segoe UI"/>
+          <w:sz w:val="21"/>
+          <w:szCs w:val="21"/>
+        </w:rPr>
+        <w:t>:</w:t>
+      </w:r>
+      <w:proofErr w:type="gramEnd"/>
+      <w:r>
+        <w:rPr>
+          <w:rFonts w:ascii="Segoe UI" w:hAnsi="Segoe UI" w:cs="Segoe UI"/>
+          <w:sz w:val="21"/>
+          <w:szCs w:val="21"/>
+        </w:rPr>
+        <w:t xml:space="preserve"> </w:t>
+      </w:r>
+      <w:r>
+        <w:rPr>
+          <w:rFonts w:ascii="Segoe UI" w:hAnsi="Segoe UI" w:cs="Segoe UI"/>
+          <w:sz w:val="21"/>
+          <w:szCs w:val="21"/>
+          <w:lang w:val="en-US"/>
+        </w:rPr>
+        <w:t>EJS</w:t>
+      </w:r>
+      <w:r>
+        <w:rPr>
+          <w:rFonts w:ascii="Segoe UI" w:hAnsi="Segoe UI" w:cs="Segoe UI"/>
+          <w:sz w:val="21"/>
+          <w:szCs w:val="21"/>
+        </w:rPr>
+        <w:t xml:space="preserve">, </w:t>
+      </w:r>
+      <w:proofErr w:type="spellStart"/>
+      <w:r>
+        <w:rPr>
+          <w:rFonts w:ascii="Segoe UI" w:hAnsi="Segoe UI" w:cs="Segoe UI"/>
+          <w:sz w:val="21"/>
+          <w:szCs w:val="21"/>
+          <w:lang w:val="en-US"/>
+        </w:rPr>
+        <w:t>Nunjucks</w:t>
+      </w:r>
+      <w:proofErr w:type="spellEnd"/>
+      <w:r>
+        <w:rPr>
+          <w:rFonts w:ascii="Segoe UI" w:hAnsi="Segoe UI" w:cs="Segoe UI"/>
+          <w:sz w:val="21"/>
+          <w:szCs w:val="21"/>
+        </w:rPr>
+        <w:t xml:space="preserve">, </w:t>
+      </w:r>
+      <w:r>
+        <w:rPr>
+          <w:rFonts w:ascii="Segoe UI" w:hAnsi="Segoe UI" w:cs="Segoe UI"/>
+          <w:sz w:val="21"/>
+          <w:szCs w:val="21"/>
+        </w:rPr>
+        <w:t xml:space="preserve">БД: </w:t>
+      </w:r>
+      <w:r>
+        <w:rPr>
+          <w:rFonts w:ascii="Segoe UI" w:hAnsi="Segoe UI" w:cs="Segoe UI"/>
+          <w:sz w:val="21"/>
+          <w:szCs w:val="21"/>
+          <w:lang w:val="en-US"/>
+        </w:rPr>
+        <w:t>PostgreSQL</w:t>
+      </w:r>
+      <w:r>
+        <w:rPr>
+          <w:rFonts w:ascii="Segoe UI" w:hAnsi="Segoe UI" w:cs="Segoe UI"/>
+          <w:sz w:val="21"/>
+          <w:szCs w:val="21"/>
+        </w:rPr>
+        <w:t>,</w:t>
+      </w:r>
+      <w:r>
+        <w:rPr>
+          <w:rFonts w:ascii="Segoe UI" w:hAnsi="Segoe UI" w:cs="Segoe UI"/>
+          <w:sz w:val="21"/>
+          <w:szCs w:val="21"/>
+        </w:rPr>
+        <w:t xml:space="preserve"> </w:t>
+      </w:r>
+      <w:r>
+        <w:rPr>
+          <w:rFonts w:ascii="Segoe UI" w:hAnsi="Segoe UI" w:cs="Segoe UI"/>
+          <w:sz w:val="21"/>
+          <w:szCs w:val="21"/>
+          <w:lang w:val="en-US"/>
+        </w:rPr>
+        <w:t>MongoDB</w:t>
+      </w:r>
+      <w:r>
+        <w:rPr>
+          <w:rFonts w:ascii="Segoe UI" w:hAnsi="Segoe UI" w:cs="Segoe UI"/>
+          <w:sz w:val="21"/>
+          <w:szCs w:val="21"/>
+        </w:rPr>
+        <w:t xml:space="preserve">, </w:t>
+      </w:r>
+      <w:r>
+        <w:rPr>
+          <w:rFonts w:ascii="Segoe UI" w:hAnsi="Segoe UI" w:cs="Segoe UI"/>
+          <w:sz w:val="21"/>
+          <w:szCs w:val="21"/>
+        </w:rPr>
+        <w:t xml:space="preserve">библиотеки: </w:t>
+      </w:r>
+      <w:proofErr w:type="spellStart"/>
+      <w:r>
+        <w:rPr>
+          <w:rFonts w:ascii="Segoe UI" w:hAnsi="Segoe UI" w:cs="Segoe UI"/>
+          <w:sz w:val="21"/>
+          <w:szCs w:val="21"/>
+          <w:lang w:val="en-US"/>
+        </w:rPr>
+        <w:t>Knex</w:t>
+      </w:r>
+      <w:proofErr w:type="spellEnd"/>
+      <w:r>
+        <w:rPr>
+          <w:rFonts w:ascii="Segoe UI" w:hAnsi="Segoe UI" w:cs="Segoe UI"/>
+          <w:sz w:val="21"/>
+          <w:szCs w:val="21"/>
+        </w:rPr>
+        <w:t>.</w:t>
+      </w:r>
+      <w:proofErr w:type="spellStart"/>
+      <w:r>
+        <w:rPr>
+          <w:rFonts w:ascii="Segoe UI" w:hAnsi="Segoe UI" w:cs="Segoe UI"/>
+          <w:sz w:val="21"/>
+          <w:szCs w:val="21"/>
+          <w:lang w:val="en-US"/>
+        </w:rPr>
+        <w:t>js</w:t>
+      </w:r>
+      <w:proofErr w:type="spellEnd"/>
+      <w:r>
+        <w:rPr>
+          <w:rFonts w:ascii="Segoe UI" w:hAnsi="Segoe UI" w:cs="Segoe UI"/>
+          <w:sz w:val="21"/>
+          <w:szCs w:val="21"/>
+        </w:rPr>
+        <w:t>,</w:t>
+      </w:r>
     </w:p>
     <w:p>
       <w:pPr>
@@ -2093,6 +2696,7 @@
           <w:sz w:val="32"/>
           <w:szCs w:val="32"/>
         </w:rPr>
+        <w:lastRenderedPageBreak/>
         <w:t>Дополнительные навыки и знания</w:t>
       </w:r>
     </w:p>
@@ -2305,7 +2909,6 @@
         <w:spacing w:before="360" w:after="360"/>
       </w:pPr>
       <w:r>
-        <w:lastRenderedPageBreak/>
         <w:pict w14:anchorId="13D38846">
           <v:rect id="_x0000_i1033" style="width:0;height:3pt" o:hralign="center" o:hrstd="t" o:hr="t" fillcolor="#a0a0a0" stroked="f"/>
         </w:pict>
@@ -2864,6 +3467,7 @@
           <w:sz w:val="21"/>
           <w:szCs w:val="21"/>
         </w:rPr>
+        <w:lastRenderedPageBreak/>
         <w:t>Разработка конструкторской документации для сложных механических систем.</w:t>
       </w:r>
     </w:p>
@@ -2946,7 +3550,6 @@
           <w:sz w:val="21"/>
           <w:szCs w:val="21"/>
         </w:rPr>
-        <w:lastRenderedPageBreak/>
         <w:t>ФГУП "НПО им. С.А. Лавочкина"</w:t>
       </w:r>
       <w:r>
@@ -3138,7 +3741,7 @@
 <w:numbering xmlns:wpc="http://schemas.microsoft.com/office/word/2010/wordprocessingCanvas" xmlns:cx="http://schemas.microsoft.com/office/drawing/2014/chartex" xmlns:cx1="http://schemas.microsoft.com/office/drawing/2015/9/8/chartex" xmlns:mc="http://schemas.openxmlformats.org/markup-compatibility/2006" xmlns:o="urn:schemas-microsoft-com:office:office" xmlns:r="http://schemas.openxmlformats.org/officeDocument/2006/relationships" xmlns:m="http://schemas.openxmlformats.org/officeDocument/2006/math" xmlns:v="urn:schemas-microsoft-com:vml" xmlns:wp14="http://schemas.microsoft.com/office/word/2010/wordprocessingDrawing" xmlns:wp="http://schemas.openxmlformats.org/drawingml/2006/wordprocessingDrawing" xmlns:w10="urn:schemas-microsoft-com:office:word" xmlns:w="http://schemas.openxmlformats.org/wordprocessingml/2006/main" xmlns:w14="http://schemas.microsoft.com/office/word/2010/wordml" xmlns:w15="http://schemas.microsoft.com/office/word/2012/wordml" xmlns:w16se="http://schemas.microsoft.com/office/word/2015/wordml/symex" xmlns:wpg="http://schemas.microsoft.com/office/word/2010/wordprocessingGroup" xmlns:wpi="http://schemas.microsoft.com/office/word/2010/wordprocessingInk" xmlns:wne="http://schemas.microsoft.com/office/word/2006/wordml" xmlns:wps="http://schemas.microsoft.com/office/word/2010/wordprocessingShape" mc:Ignorable="w14 w15 w16se wp14">
   <w:numPicBullet w:numPicBulletId="0">
     <w:pict>
-      <v:rect id="_x0000_i1029" style="width:0;height:3pt" o:hralign="center" o:bullet="t" o:hrstd="t" o:hr="t" fillcolor="#a0a0a0" stroked="f"/>
+      <v:rect id="_x0000_i1038" style="width:0;height:3pt" o:hralign="center" o:bullet="t" o:hrstd="t" o:hr="t" fillcolor="#a0a0a0" stroked="f"/>
     </w:pict>
   </w:numPicBullet>
   <w:abstractNum w:abstractNumId="0" w15:restartNumberingAfterBreak="0">

</xml_diff>